<commit_message>
Update the external document
-put in screenshots of the new css pages
</commit_message>
<xml_diff>
--- a/Jim's Tournament Brackets External Doc.docx
+++ b/Jim's Tournament Brackets External Doc.docx
@@ -10,6 +10,7 @@
           <w:docPartUnique/>
         </w:docPartObj>
       </w:sdtPr>
+      <w:sdtEndPr/>
       <w:sdtContent>
         <w:p>
           <w:pPr>
@@ -124,6 +125,7 @@
                                     <w:dataBinding w:prefixMappings="xmlns:ns0='http://purl.org/dc/elements/1.1/' xmlns:ns1='http://schemas.openxmlformats.org/package/2006/metadata/core-properties' " w:xpath="/ns1:coreProperties[1]/ns0:subject[1]" w:storeItemID="{6C3C8BC8-F283-45AE-878A-BAB7291924A1}"/>
                                     <w:text/>
                                   </w:sdtPr>
+                                  <w:sdtEndPr/>
                                   <w:sdtContent>
                                     <w:p>
                                       <w:pPr>
@@ -269,6 +271,7 @@
                                       <w:dataBinding w:prefixMappings="xmlns:ns0='http://schemas.openxmlformats.org/officeDocument/2006/extended-properties' " w:xpath="/ns0:Properties[1]/ns0:Company[1]" w:storeItemID="{6668398D-A668-4E3E-A5EB-62B293D839F1}"/>
                                       <w:text/>
                                     </w:sdtPr>
+                                    <w:sdtEndPr/>
                                     <w:sdtContent>
                                       <w:r>
                                         <w:rPr>
@@ -302,6 +305,7 @@
                                       <w:dataBinding w:prefixMappings="xmlns:ns0='http://schemas.microsoft.com/office/2006/coverPageProps' " w:xpath="/ns0:CoverPageProperties[1]/ns0:CompanyAddress[1]" w:storeItemID="{55AF091B-3C7A-41E3-B477-F2FDAA23CFDA}"/>
                                       <w:text/>
                                     </w:sdtPr>
+                                    <w:sdtEndPr/>
                                     <w:sdtContent>
                                       <w:r>
                                         <w:rPr>
@@ -309,15 +313,7 @@
                                           <w:sz w:val="18"/>
                                           <w:szCs w:val="18"/>
                                         </w:rPr>
-                                        <w:t xml:space="preserve">First </w:t>
-                                      </w:r>
-                                      <w:r>
-                                        <w:rPr>
-                                          <w:color w:val="FFFFFF" w:themeColor="background1"/>
-                                          <w:sz w:val="18"/>
-                                          <w:szCs w:val="18"/>
-                                        </w:rPr>
-                                        <w:t>Draft</w:t>
+                                        <w:t>First Draft</w:t>
                                       </w:r>
                                       <w:r>
                                         <w:rPr>
@@ -399,6 +395,7 @@
                               <w:dataBinding w:prefixMappings="xmlns:ns0='http://purl.org/dc/elements/1.1/' xmlns:ns1='http://schemas.openxmlformats.org/package/2006/metadata/core-properties' " w:xpath="/ns1:coreProperties[1]/ns0:subject[1]" w:storeItemID="{6C3C8BC8-F283-45AE-878A-BAB7291924A1}"/>
                               <w:text/>
                             </w:sdtPr>
+                            <w:sdtEndPr/>
                             <w:sdtContent>
                               <w:p>
                                 <w:pPr>
@@ -470,6 +467,7 @@
                                 <w:dataBinding w:prefixMappings="xmlns:ns0='http://schemas.openxmlformats.org/officeDocument/2006/extended-properties' " w:xpath="/ns0:Properties[1]/ns0:Company[1]" w:storeItemID="{6668398D-A668-4E3E-A5EB-62B293D839F1}"/>
                                 <w:text/>
                               </w:sdtPr>
+                              <w:sdtEndPr/>
                               <w:sdtContent>
                                 <w:r>
                                   <w:rPr>
@@ -503,6 +501,7 @@
                                 <w:dataBinding w:prefixMappings="xmlns:ns0='http://schemas.microsoft.com/office/2006/coverPageProps' " w:xpath="/ns0:CoverPageProperties[1]/ns0:CompanyAddress[1]" w:storeItemID="{55AF091B-3C7A-41E3-B477-F2FDAA23CFDA}"/>
                                 <w:text/>
                               </w:sdtPr>
+                              <w:sdtEndPr/>
                               <w:sdtContent>
                                 <w:r>
                                   <w:rPr>
@@ -510,15 +509,7 @@
                                     <w:sz w:val="18"/>
                                     <w:szCs w:val="18"/>
                                   </w:rPr>
-                                  <w:t xml:space="preserve">First </w:t>
-                                </w:r>
-                                <w:r>
-                                  <w:rPr>
-                                    <w:color w:val="FFFFFF" w:themeColor="background1"/>
-                                    <w:sz w:val="18"/>
-                                    <w:szCs w:val="18"/>
-                                  </w:rPr>
-                                  <w:t>Draft</w:t>
+                                  <w:t>First Draft</w:t>
                                 </w:r>
                                 <w:r>
                                   <w:rPr>
@@ -569,6 +560,12 @@
     </w:p>
     <w:sdt>
       <w:sdtPr>
+        <w:rPr>
+          <w:rFonts w:asciiTheme="minorHAnsi" w:eastAsiaTheme="minorHAnsi" w:hAnsiTheme="minorHAnsi" w:cstheme="minorBidi"/>
+          <w:color w:val="auto"/>
+          <w:sz w:val="22"/>
+          <w:szCs w:val="22"/>
+        </w:rPr>
         <w:id w:val="-1301457638"/>
         <w:docPartObj>
           <w:docPartGallery w:val="Table of Contents"/>
@@ -577,13 +574,9 @@
       </w:sdtPr>
       <w:sdtEndPr>
         <w:rPr>
-          <w:rFonts w:asciiTheme="minorHAnsi" w:eastAsiaTheme="minorHAnsi" w:hAnsiTheme="minorHAnsi" w:cstheme="minorBidi"/>
           <w:b/>
           <w:bCs/>
           <w:noProof/>
-          <w:color w:val="auto"/>
-          <w:sz w:val="22"/>
-          <w:szCs w:val="22"/>
         </w:rPr>
       </w:sdtEndPr>
       <w:sdtContent>
@@ -592,7 +585,12 @@
             <w:pStyle w:val="TOCHeading"/>
           </w:pPr>
           <w:r>
-            <w:t>Contents</w:t>
+            <w:t>Cont</w:t>
+          </w:r>
+          <w:bookmarkStart w:id="0" w:name="_GoBack"/>
+          <w:bookmarkEnd w:id="0"/>
+          <w:r>
+            <w:t>ents</w:t>
           </w:r>
         </w:p>
         <w:p>
@@ -615,7 +613,7 @@
           <w:r>
             <w:fldChar w:fldCharType="separate"/>
           </w:r>
-          <w:hyperlink w:anchor="_Toc478667447" w:history="1">
+          <w:hyperlink w:anchor="_Toc479533936" w:history="1">
             <w:r>
               <w:rPr>
                 <w:rStyle w:val="Hyperlink"/>
@@ -642,7 +640,7 @@
                 <w:noProof/>
                 <w:webHidden/>
               </w:rPr>
-              <w:instrText xml:space="preserve"> PAGEREF _Toc478667447 \h </w:instrText>
+              <w:instrText xml:space="preserve"> PAGEREF _Toc479533936 \h </w:instrText>
             </w:r>
             <w:r>
               <w:rPr>
@@ -684,7 +682,7 @@
               <w:noProof/>
             </w:rPr>
           </w:pPr>
-          <w:hyperlink w:anchor="_Toc478667448" w:history="1">
+          <w:hyperlink w:anchor="_Toc479533937" w:history="1">
             <w:r>
               <w:rPr>
                 <w:rStyle w:val="Hyperlink"/>
@@ -711,7 +709,7 @@
                 <w:noProof/>
                 <w:webHidden/>
               </w:rPr>
-              <w:instrText xml:space="preserve"> PAGEREF _Toc478667448 \h </w:instrText>
+              <w:instrText xml:space="preserve"> PAGEREF _Toc479533937 \h </w:instrText>
             </w:r>
             <w:r>
               <w:rPr>
@@ -753,7 +751,7 @@
               <w:noProof/>
             </w:rPr>
           </w:pPr>
-          <w:hyperlink w:anchor="_Toc478667449" w:history="1">
+          <w:hyperlink w:anchor="_Toc479533938" w:history="1">
             <w:r>
               <w:rPr>
                 <w:rStyle w:val="Hyperlink"/>
@@ -780,7 +778,7 @@
                 <w:noProof/>
                 <w:webHidden/>
               </w:rPr>
-              <w:instrText xml:space="preserve"> PAGEREF _Toc478667449 \h </w:instrText>
+              <w:instrText xml:space="preserve"> PAGEREF _Toc479533938 \h </w:instrText>
             </w:r>
             <w:r>
               <w:rPr>
@@ -822,7 +820,7 @@
               <w:noProof/>
             </w:rPr>
           </w:pPr>
-          <w:hyperlink w:anchor="_Toc478667450" w:history="1">
+          <w:hyperlink w:anchor="_Toc479533939" w:history="1">
             <w:r>
               <w:rPr>
                 <w:rStyle w:val="Hyperlink"/>
@@ -849,7 +847,7 @@
                 <w:noProof/>
                 <w:webHidden/>
               </w:rPr>
-              <w:instrText xml:space="preserve"> PAGEREF _Toc478667450 \h </w:instrText>
+              <w:instrText xml:space="preserve"> PAGEREF _Toc479533939 \h </w:instrText>
             </w:r>
             <w:r>
               <w:rPr>
@@ -891,7 +889,7 @@
               <w:noProof/>
             </w:rPr>
           </w:pPr>
-          <w:hyperlink w:anchor="_Toc478667451" w:history="1">
+          <w:hyperlink w:anchor="_Toc479533940" w:history="1">
             <w:r>
               <w:rPr>
                 <w:rStyle w:val="Hyperlink"/>
@@ -918,7 +916,7 @@
                 <w:noProof/>
                 <w:webHidden/>
               </w:rPr>
-              <w:instrText xml:space="preserve"> PAGEREF _Toc478667451 \h </w:instrText>
+              <w:instrText xml:space="preserve"> PAGEREF _Toc479533940 \h </w:instrText>
             </w:r>
             <w:r>
               <w:rPr>
@@ -960,7 +958,7 @@
               <w:noProof/>
             </w:rPr>
           </w:pPr>
-          <w:hyperlink w:anchor="_Toc478667452" w:history="1">
+          <w:hyperlink w:anchor="_Toc479533941" w:history="1">
             <w:r>
               <w:rPr>
                 <w:rStyle w:val="Hyperlink"/>
@@ -987,7 +985,7 @@
                 <w:noProof/>
                 <w:webHidden/>
               </w:rPr>
-              <w:instrText xml:space="preserve"> PAGEREF _Toc478667452 \h </w:instrText>
+              <w:instrText xml:space="preserve"> PAGEREF _Toc479533941 \h </w:instrText>
             </w:r>
             <w:r>
               <w:rPr>
@@ -1029,7 +1027,7 @@
               <w:noProof/>
             </w:rPr>
           </w:pPr>
-          <w:hyperlink w:anchor="_Toc478667453" w:history="1">
+          <w:hyperlink w:anchor="_Toc479533942" w:history="1">
             <w:r>
               <w:rPr>
                 <w:rStyle w:val="Hyperlink"/>
@@ -1056,7 +1054,7 @@
                 <w:noProof/>
                 <w:webHidden/>
               </w:rPr>
-              <w:instrText xml:space="preserve"> PAGEREF _Toc478667453 \h </w:instrText>
+              <w:instrText xml:space="preserve"> PAGEREF _Toc479533942 \h </w:instrText>
             </w:r>
             <w:r>
               <w:rPr>
@@ -1098,7 +1096,7 @@
               <w:noProof/>
             </w:rPr>
           </w:pPr>
-          <w:hyperlink w:anchor="_Toc478667454" w:history="1">
+          <w:hyperlink w:anchor="_Toc479533943" w:history="1">
             <w:r>
               <w:rPr>
                 <w:rStyle w:val="Hyperlink"/>
@@ -1125,7 +1123,7 @@
                 <w:noProof/>
                 <w:webHidden/>
               </w:rPr>
-              <w:instrText xml:space="preserve"> PAGEREF _Toc478667454 \h </w:instrText>
+              <w:instrText xml:space="preserve"> PAGEREF _Toc479533943 \h </w:instrText>
             </w:r>
             <w:r>
               <w:rPr>
@@ -1167,7 +1165,7 @@
               <w:noProof/>
             </w:rPr>
           </w:pPr>
-          <w:hyperlink w:anchor="_Toc478667455" w:history="1">
+          <w:hyperlink w:anchor="_Toc479533944" w:history="1">
             <w:r>
               <w:rPr>
                 <w:rStyle w:val="Hyperlink"/>
@@ -1194,7 +1192,7 @@
                 <w:noProof/>
                 <w:webHidden/>
               </w:rPr>
-              <w:instrText xml:space="preserve"> PAGEREF _Toc478667455 \h </w:instrText>
+              <w:instrText xml:space="preserve"> PAGEREF _Toc479533944 \h </w:instrText>
             </w:r>
             <w:r>
               <w:rPr>
@@ -1236,7 +1234,7 @@
               <w:noProof/>
             </w:rPr>
           </w:pPr>
-          <w:hyperlink w:anchor="_Toc478667456" w:history="1">
+          <w:hyperlink w:anchor="_Toc479533945" w:history="1">
             <w:r>
               <w:rPr>
                 <w:rStyle w:val="Hyperlink"/>
@@ -1263,7 +1261,7 @@
                 <w:noProof/>
                 <w:webHidden/>
               </w:rPr>
-              <w:instrText xml:space="preserve"> PAGEREF _Toc478667456 \h </w:instrText>
+              <w:instrText xml:space="preserve"> PAGEREF _Toc479533945 \h </w:instrText>
             </w:r>
             <w:r>
               <w:rPr>
@@ -1305,7 +1303,7 @@
               <w:noProof/>
             </w:rPr>
           </w:pPr>
-          <w:hyperlink w:anchor="_Toc478667457" w:history="1">
+          <w:hyperlink w:anchor="_Toc479533946" w:history="1">
             <w:r>
               <w:rPr>
                 <w:rStyle w:val="Hyperlink"/>
@@ -1332,7 +1330,7 @@
                 <w:noProof/>
                 <w:webHidden/>
               </w:rPr>
-              <w:instrText xml:space="preserve"> PAGEREF _Toc478667457 \h </w:instrText>
+              <w:instrText xml:space="preserve"> PAGEREF _Toc479533946 \h </w:instrText>
             </w:r>
             <w:r>
               <w:rPr>
@@ -1374,7 +1372,7 @@
               <w:noProof/>
             </w:rPr>
           </w:pPr>
-          <w:hyperlink w:anchor="_Toc478667458" w:history="1">
+          <w:hyperlink w:anchor="_Toc479533947" w:history="1">
             <w:r>
               <w:rPr>
                 <w:rStyle w:val="Hyperlink"/>
@@ -1401,7 +1399,7 @@
                 <w:noProof/>
                 <w:webHidden/>
               </w:rPr>
-              <w:instrText xml:space="preserve"> PAGEREF _Toc478667458 \h </w:instrText>
+              <w:instrText xml:space="preserve"> PAGEREF _Toc479533947 \h </w:instrText>
             </w:r>
             <w:r>
               <w:rPr>
@@ -1422,6 +1420,74 @@
                 <w:webHidden/>
               </w:rPr>
               <w:t>7</w:t>
+            </w:r>
+            <w:r>
+              <w:rPr>
+                <w:noProof/>
+                <w:webHidden/>
+              </w:rPr>
+              <w:fldChar w:fldCharType="end"/>
+            </w:r>
+          </w:hyperlink>
+        </w:p>
+        <w:p>
+          <w:pPr>
+            <w:pStyle w:val="TOC3"/>
+            <w:tabs>
+              <w:tab w:val="right" w:leader="dot" w:pos="9350"/>
+            </w:tabs>
+            <w:rPr>
+              <w:noProof/>
+            </w:rPr>
+          </w:pPr>
+          <w:hyperlink w:anchor="_Toc479533948" w:history="1">
+            <w:r>
+              <w:rPr>
+                <w:rStyle w:val="Hyperlink"/>
+                <w:noProof/>
+              </w:rPr>
+              <w:t>Delivery 2</w:t>
+            </w:r>
+            <w:r>
+              <w:rPr>
+                <w:noProof/>
+                <w:webHidden/>
+              </w:rPr>
+              <w:tab/>
+            </w:r>
+            <w:r>
+              <w:rPr>
+                <w:noProof/>
+                <w:webHidden/>
+              </w:rPr>
+              <w:fldChar w:fldCharType="begin"/>
+            </w:r>
+            <w:r>
+              <w:rPr>
+                <w:noProof/>
+                <w:webHidden/>
+              </w:rPr>
+              <w:instrText xml:space="preserve"> PAGEREF _Toc479533948 \h </w:instrText>
+            </w:r>
+            <w:r>
+              <w:rPr>
+                <w:noProof/>
+                <w:webHidden/>
+              </w:rPr>
+            </w:r>
+            <w:r>
+              <w:rPr>
+                <w:noProof/>
+                <w:webHidden/>
+              </w:rPr>
+              <w:fldChar w:fldCharType="separate"/>
+            </w:r>
+            <w:r>
+              <w:rPr>
+                <w:noProof/>
+                <w:webHidden/>
+              </w:rPr>
+              <w:t>8</w:t>
             </w:r>
             <w:r>
               <w:rPr>
@@ -1455,10 +1521,7 @@
     <w:p/>
     <w:p/>
     <w:p/>
-    <w:p>
-      <w:bookmarkStart w:id="0" w:name="_GoBack"/>
-      <w:bookmarkEnd w:id="0"/>
-    </w:p>
+    <w:p/>
     <w:p/>
     <w:p>
       <w:pPr>
@@ -1466,9 +1529,8 @@
       </w:pPr>
       <w:bookmarkStart w:id="1" w:name="_Toc478663117"/>
       <w:bookmarkStart w:id="2" w:name="_Toc478663139"/>
-      <w:bookmarkStart w:id="3" w:name="_Toc478667447"/>
-      <w:r>
-        <w:lastRenderedPageBreak/>
+      <w:bookmarkStart w:id="3" w:name="_Toc479533936"/>
+      <w:r>
         <w:t>Part 1: Project Concept &amp; Site Security</w:t>
       </w:r>
       <w:bookmarkEnd w:id="1"/>
@@ -1481,7 +1543,7 @@
       </w:pPr>
       <w:bookmarkStart w:id="4" w:name="_Toc478663118"/>
       <w:bookmarkStart w:id="5" w:name="_Toc478663140"/>
-      <w:bookmarkStart w:id="6" w:name="_Toc478667448"/>
+      <w:bookmarkStart w:id="6" w:name="_Toc479533937"/>
       <w:r>
         <w:t>Overview</w:t>
       </w:r>
@@ -1681,7 +1743,7 @@
       </w:pPr>
       <w:bookmarkStart w:id="7" w:name="_Toc478663119"/>
       <w:bookmarkStart w:id="8" w:name="_Toc478663141"/>
-      <w:bookmarkStart w:id="9" w:name="_Toc478667449"/>
+      <w:bookmarkStart w:id="9" w:name="_Toc479533938"/>
       <w:r>
         <w:t>Roles of the Team</w:t>
       </w:r>
@@ -1755,7 +1817,7 @@
       <w:pPr>
         <w:pStyle w:val="Heading2"/>
       </w:pPr>
-      <w:bookmarkStart w:id="10" w:name="_Toc478667450"/>
+      <w:bookmarkStart w:id="10" w:name="_Toc479533939"/>
       <w:r>
         <w:t>Future Functionality</w:t>
       </w:r>
@@ -1820,7 +1882,7 @@
       </w:pPr>
       <w:bookmarkStart w:id="11" w:name="_Toc478663120"/>
       <w:bookmarkStart w:id="12" w:name="_Toc478663142"/>
-      <w:bookmarkStart w:id="13" w:name="_Toc478667451"/>
+      <w:bookmarkStart w:id="13" w:name="_Toc479533940"/>
       <w:r>
         <w:lastRenderedPageBreak/>
         <w:t>Design of the Site</w:t>
@@ -1835,7 +1897,7 @@
       </w:pPr>
       <w:bookmarkStart w:id="14" w:name="_Toc478663121"/>
       <w:bookmarkStart w:id="15" w:name="_Toc478663143"/>
-      <w:bookmarkStart w:id="16" w:name="_Toc478667452"/>
+      <w:bookmarkStart w:id="16" w:name="_Toc479533941"/>
       <w:r>
         <w:t>Rough UI Wireframe Sketches</w:t>
       </w:r>
@@ -2015,7 +2077,7 @@
       </w:pPr>
       <w:bookmarkStart w:id="17" w:name="_Toc478663122"/>
       <w:bookmarkStart w:id="18" w:name="_Toc478663144"/>
-      <w:bookmarkStart w:id="19" w:name="_Toc478667453"/>
+      <w:bookmarkStart w:id="19" w:name="_Toc479533942"/>
       <w:r>
         <w:t>Color Designs</w:t>
       </w:r>
@@ -2073,7 +2135,7 @@
       </w:pPr>
       <w:bookmarkStart w:id="20" w:name="_Toc478663123"/>
       <w:bookmarkStart w:id="21" w:name="_Toc478663145"/>
-      <w:bookmarkStart w:id="22" w:name="_Toc478667454"/>
+      <w:bookmarkStart w:id="22" w:name="_Toc479533943"/>
       <w:r>
         <w:t>Design of the Logo</w:t>
       </w:r>
@@ -2147,7 +2209,7 @@
         <w:pStyle w:val="Heading1"/>
         <w:jc w:val="center"/>
       </w:pPr>
-      <w:bookmarkStart w:id="23" w:name="_Toc478667455"/>
+      <w:bookmarkStart w:id="23" w:name="_Toc479533944"/>
       <w:r>
         <w:t>Test Cases</w:t>
       </w:r>
@@ -2158,7 +2220,7 @@
         <w:pStyle w:val="Heading2"/>
         <w:jc w:val="center"/>
       </w:pPr>
-      <w:bookmarkStart w:id="24" w:name="_Toc478667456"/>
+      <w:bookmarkStart w:id="24" w:name="_Toc479533945"/>
       <w:r>
         <w:t>Register Test Case</w:t>
       </w:r>
@@ -2181,14 +2243,6 @@
         <w:gridCol w:w="4749"/>
       </w:tblGrid>
       <w:tr>
-        <w:tblPrEx>
-          <w:tblCellMar>
-            <w:top w:w="0" w:type="dxa"/>
-            <w:left w:w="0" w:type="dxa"/>
-            <w:bottom w:w="0" w:type="dxa"/>
-            <w:right w:w="0" w:type="dxa"/>
-          </w:tblCellMar>
-        </w:tblPrEx>
         <w:trPr>
           <w:trHeight w:val="586"/>
         </w:trPr>
@@ -2205,7 +2259,6 @@
           </w:tcPr>
           <w:p>
             <w:pPr>
-              <w:pStyle w:val="DefaultParagraphFont"/>
               <w:widowControl w:val="0"/>
               <w:autoSpaceDE w:val="0"/>
               <w:autoSpaceDN w:val="0"/>
@@ -2255,7 +2308,6 @@
           </w:tcPr>
           <w:p>
             <w:pPr>
-              <w:pStyle w:val="DefaultParagraphFont"/>
               <w:widowControl w:val="0"/>
               <w:autoSpaceDE w:val="0"/>
               <w:autoSpaceDN w:val="0"/>
@@ -2284,14 +2336,6 @@
         </w:tc>
       </w:tr>
       <w:tr>
-        <w:tblPrEx>
-          <w:tblCellMar>
-            <w:top w:w="0" w:type="dxa"/>
-            <w:left w:w="0" w:type="dxa"/>
-            <w:bottom w:w="0" w:type="dxa"/>
-            <w:right w:w="0" w:type="dxa"/>
-          </w:tblCellMar>
-        </w:tblPrEx>
         <w:trPr>
           <w:trHeight w:val="420"/>
         </w:trPr>
@@ -2308,7 +2352,6 @@
           </w:tcPr>
           <w:p>
             <w:pPr>
-              <w:pStyle w:val="DefaultParagraphFont"/>
               <w:widowControl w:val="0"/>
               <w:autoSpaceDE w:val="0"/>
               <w:autoSpaceDN w:val="0"/>
@@ -2355,7 +2398,6 @@
           </w:tcPr>
           <w:p>
             <w:pPr>
-              <w:pStyle w:val="DefaultParagraphFont"/>
               <w:widowControl w:val="0"/>
               <w:autoSpaceDE w:val="0"/>
               <w:autoSpaceDN w:val="0"/>
@@ -2383,14 +2425,6 @@
         </w:tc>
       </w:tr>
       <w:tr>
-        <w:tblPrEx>
-          <w:tblCellMar>
-            <w:top w:w="0" w:type="dxa"/>
-            <w:left w:w="0" w:type="dxa"/>
-            <w:bottom w:w="0" w:type="dxa"/>
-            <w:right w:w="0" w:type="dxa"/>
-          </w:tblCellMar>
-        </w:tblPrEx>
         <w:trPr>
           <w:trHeight w:val="419"/>
         </w:trPr>
@@ -2407,7 +2441,6 @@
           </w:tcPr>
           <w:p>
             <w:pPr>
-              <w:pStyle w:val="DefaultParagraphFont"/>
               <w:widowControl w:val="0"/>
               <w:autoSpaceDE w:val="0"/>
               <w:autoSpaceDN w:val="0"/>
@@ -2450,7 +2483,6 @@
           </w:tcPr>
           <w:p>
             <w:pPr>
-              <w:pStyle w:val="DefaultParagraphFont"/>
               <w:widowControl w:val="0"/>
               <w:autoSpaceDE w:val="0"/>
               <w:autoSpaceDN w:val="0"/>
@@ -2478,14 +2510,6 @@
         </w:tc>
       </w:tr>
       <w:tr>
-        <w:tblPrEx>
-          <w:tblCellMar>
-            <w:top w:w="0" w:type="dxa"/>
-            <w:left w:w="0" w:type="dxa"/>
-            <w:bottom w:w="0" w:type="dxa"/>
-            <w:right w:w="0" w:type="dxa"/>
-          </w:tblCellMar>
-        </w:tblPrEx>
         <w:trPr>
           <w:trHeight w:val="420"/>
         </w:trPr>
@@ -2502,7 +2526,6 @@
           </w:tcPr>
           <w:p>
             <w:pPr>
-              <w:pStyle w:val="DefaultParagraphFont"/>
               <w:widowControl w:val="0"/>
               <w:autoSpaceDE w:val="0"/>
               <w:autoSpaceDN w:val="0"/>
@@ -2552,7 +2575,6 @@
           </w:tcPr>
           <w:p>
             <w:pPr>
-              <w:pStyle w:val="DefaultParagraphFont"/>
               <w:widowControl w:val="0"/>
               <w:autoSpaceDE w:val="0"/>
               <w:autoSpaceDN w:val="0"/>
@@ -2580,14 +2602,6 @@
         </w:tc>
       </w:tr>
       <w:tr>
-        <w:tblPrEx>
-          <w:tblCellMar>
-            <w:top w:w="0" w:type="dxa"/>
-            <w:left w:w="0" w:type="dxa"/>
-            <w:bottom w:w="0" w:type="dxa"/>
-            <w:right w:w="0" w:type="dxa"/>
-          </w:tblCellMar>
-        </w:tblPrEx>
         <w:trPr>
           <w:trHeight w:val="420"/>
         </w:trPr>
@@ -2604,7 +2618,6 @@
           </w:tcPr>
           <w:p>
             <w:pPr>
-              <w:pStyle w:val="DefaultParagraphFont"/>
               <w:widowControl w:val="0"/>
               <w:autoSpaceDE w:val="0"/>
               <w:autoSpaceDN w:val="0"/>
@@ -2654,7 +2667,6 @@
           </w:tcPr>
           <w:p>
             <w:pPr>
-              <w:pStyle w:val="DefaultParagraphFont"/>
               <w:widowControl w:val="0"/>
               <w:autoSpaceDE w:val="0"/>
               <w:autoSpaceDN w:val="0"/>
@@ -2843,7 +2855,6 @@
           </w:tcPr>
           <w:p>
             <w:pPr>
-              <w:pStyle w:val="DefaultParagraphFont"/>
               <w:widowControl w:val="0"/>
               <w:autoSpaceDE w:val="0"/>
               <w:autoSpaceDN w:val="0"/>
@@ -2870,7 +2881,6 @@
           </w:tcPr>
           <w:p>
             <w:pPr>
-              <w:pStyle w:val="DefaultParagraphFont"/>
               <w:widowControl w:val="0"/>
               <w:autoSpaceDE w:val="0"/>
               <w:autoSpaceDN w:val="0"/>
@@ -2897,7 +2907,6 @@
           </w:tcPr>
           <w:p>
             <w:pPr>
-              <w:pStyle w:val="DefaultParagraphFont"/>
               <w:widowControl w:val="0"/>
               <w:autoSpaceDE w:val="0"/>
               <w:autoSpaceDN w:val="0"/>
@@ -2966,7 +2975,6 @@
           </w:tcPr>
           <w:p>
             <w:pPr>
-              <w:pStyle w:val="DefaultParagraphFont"/>
               <w:widowControl w:val="0"/>
               <w:autoSpaceDE w:val="0"/>
               <w:autoSpaceDN w:val="0"/>
@@ -2993,7 +3001,6 @@
           </w:tcPr>
           <w:p>
             <w:pPr>
-              <w:pStyle w:val="DefaultParagraphFont"/>
               <w:widowControl w:val="0"/>
               <w:autoSpaceDE w:val="0"/>
               <w:autoSpaceDN w:val="0"/>
@@ -3020,7 +3027,6 @@
           </w:tcPr>
           <w:p>
             <w:pPr>
-              <w:pStyle w:val="DefaultParagraphFont"/>
               <w:widowControl w:val="0"/>
               <w:autoSpaceDE w:val="0"/>
               <w:autoSpaceDN w:val="0"/>
@@ -3078,7 +3084,6 @@
           </w:tcPr>
           <w:p>
             <w:pPr>
-              <w:pStyle w:val="DefaultParagraphFont"/>
               <w:widowControl w:val="0"/>
               <w:autoSpaceDE w:val="0"/>
               <w:autoSpaceDN w:val="0"/>
@@ -3099,7 +3104,6 @@
           </w:p>
           <w:p>
             <w:pPr>
-              <w:pStyle w:val="DefaultParagraphFont"/>
               <w:widowControl w:val="0"/>
               <w:autoSpaceDE w:val="0"/>
               <w:autoSpaceDN w:val="0"/>
@@ -3145,7 +3149,6 @@
           </w:tcPr>
           <w:p>
             <w:pPr>
-              <w:pStyle w:val="DefaultParagraphFont"/>
               <w:widowControl w:val="0"/>
               <w:autoSpaceDE w:val="0"/>
               <w:autoSpaceDN w:val="0"/>
@@ -3172,7 +3175,6 @@
           </w:tcPr>
           <w:p>
             <w:pPr>
-              <w:pStyle w:val="DefaultParagraphFont"/>
               <w:widowControl w:val="0"/>
               <w:autoSpaceDE w:val="0"/>
               <w:autoSpaceDN w:val="0"/>
@@ -3199,7 +3201,6 @@
           </w:tcPr>
           <w:p>
             <w:pPr>
-              <w:pStyle w:val="DefaultParagraphFont"/>
               <w:widowControl w:val="0"/>
               <w:autoSpaceDE w:val="0"/>
               <w:autoSpaceDN w:val="0"/>
@@ -3268,7 +3269,6 @@
           </w:tcPr>
           <w:p>
             <w:pPr>
-              <w:pStyle w:val="DefaultParagraphFont"/>
               <w:widowControl w:val="0"/>
               <w:autoSpaceDE w:val="0"/>
               <w:autoSpaceDN w:val="0"/>
@@ -3295,7 +3295,6 @@
           </w:tcPr>
           <w:p>
             <w:pPr>
-              <w:pStyle w:val="DefaultParagraphFont"/>
               <w:widowControl w:val="0"/>
               <w:autoSpaceDE w:val="0"/>
               <w:autoSpaceDN w:val="0"/>
@@ -3322,7 +3321,6 @@
           </w:tcPr>
           <w:p>
             <w:pPr>
-              <w:pStyle w:val="DefaultParagraphFont"/>
               <w:widowControl w:val="0"/>
               <w:autoSpaceDE w:val="0"/>
               <w:autoSpaceDN w:val="0"/>
@@ -3391,7 +3389,6 @@
           </w:tcPr>
           <w:p>
             <w:pPr>
-              <w:pStyle w:val="DefaultParagraphFont"/>
               <w:widowControl w:val="0"/>
               <w:autoSpaceDE w:val="0"/>
               <w:autoSpaceDN w:val="0"/>
@@ -3418,7 +3415,6 @@
           </w:tcPr>
           <w:p>
             <w:pPr>
-              <w:pStyle w:val="DefaultParagraphFont"/>
               <w:widowControl w:val="0"/>
               <w:autoSpaceDE w:val="0"/>
               <w:autoSpaceDN w:val="0"/>
@@ -3445,7 +3441,6 @@
           </w:tcPr>
           <w:p>
             <w:pPr>
-              <w:pStyle w:val="DefaultParagraphFont"/>
               <w:widowControl w:val="0"/>
               <w:autoSpaceDE w:val="0"/>
               <w:autoSpaceDN w:val="0"/>
@@ -3490,7 +3485,7 @@
         <w:pStyle w:val="Heading2"/>
         <w:jc w:val="center"/>
       </w:pPr>
-      <w:bookmarkStart w:id="25" w:name="_Toc478667457"/>
+      <w:bookmarkStart w:id="25" w:name="_Toc479533946"/>
       <w:r>
         <w:lastRenderedPageBreak/>
         <w:t>Login</w:t>
@@ -3517,14 +3512,6 @@
         <w:gridCol w:w="4749"/>
       </w:tblGrid>
       <w:tr>
-        <w:tblPrEx>
-          <w:tblCellMar>
-            <w:top w:w="0" w:type="dxa"/>
-            <w:left w:w="0" w:type="dxa"/>
-            <w:bottom w:w="0" w:type="dxa"/>
-            <w:right w:w="0" w:type="dxa"/>
-          </w:tblCellMar>
-        </w:tblPrEx>
         <w:trPr>
           <w:trHeight w:val="586"/>
         </w:trPr>
@@ -3541,7 +3528,6 @@
           </w:tcPr>
           <w:p>
             <w:pPr>
-              <w:pStyle w:val="DefaultParagraphFont"/>
               <w:widowControl w:val="0"/>
               <w:autoSpaceDE w:val="0"/>
               <w:autoSpaceDN w:val="0"/>
@@ -3591,7 +3577,6 @@
           </w:tcPr>
           <w:p>
             <w:pPr>
-              <w:pStyle w:val="DefaultParagraphFont"/>
               <w:widowControl w:val="0"/>
               <w:autoSpaceDE w:val="0"/>
               <w:autoSpaceDN w:val="0"/>
@@ -3620,14 +3605,6 @@
         </w:tc>
       </w:tr>
       <w:tr>
-        <w:tblPrEx>
-          <w:tblCellMar>
-            <w:top w:w="0" w:type="dxa"/>
-            <w:left w:w="0" w:type="dxa"/>
-            <w:bottom w:w="0" w:type="dxa"/>
-            <w:right w:w="0" w:type="dxa"/>
-          </w:tblCellMar>
-        </w:tblPrEx>
         <w:trPr>
           <w:trHeight w:val="420"/>
         </w:trPr>
@@ -3644,7 +3621,6 @@
           </w:tcPr>
           <w:p>
             <w:pPr>
-              <w:pStyle w:val="DefaultParagraphFont"/>
               <w:widowControl w:val="0"/>
               <w:autoSpaceDE w:val="0"/>
               <w:autoSpaceDN w:val="0"/>
@@ -3691,7 +3667,6 @@
           </w:tcPr>
           <w:p>
             <w:pPr>
-              <w:pStyle w:val="DefaultParagraphFont"/>
               <w:widowControl w:val="0"/>
               <w:autoSpaceDE w:val="0"/>
               <w:autoSpaceDN w:val="0"/>
@@ -3719,14 +3694,6 @@
         </w:tc>
       </w:tr>
       <w:tr>
-        <w:tblPrEx>
-          <w:tblCellMar>
-            <w:top w:w="0" w:type="dxa"/>
-            <w:left w:w="0" w:type="dxa"/>
-            <w:bottom w:w="0" w:type="dxa"/>
-            <w:right w:w="0" w:type="dxa"/>
-          </w:tblCellMar>
-        </w:tblPrEx>
         <w:trPr>
           <w:trHeight w:val="419"/>
         </w:trPr>
@@ -3743,7 +3710,6 @@
           </w:tcPr>
           <w:p>
             <w:pPr>
-              <w:pStyle w:val="DefaultParagraphFont"/>
               <w:widowControl w:val="0"/>
               <w:autoSpaceDE w:val="0"/>
               <w:autoSpaceDN w:val="0"/>
@@ -3779,7 +3745,6 @@
           </w:tcPr>
           <w:p>
             <w:pPr>
-              <w:pStyle w:val="DefaultParagraphFont"/>
               <w:widowControl w:val="0"/>
               <w:autoSpaceDE w:val="0"/>
               <w:autoSpaceDN w:val="0"/>
@@ -3807,14 +3772,6 @@
         </w:tc>
       </w:tr>
       <w:tr>
-        <w:tblPrEx>
-          <w:tblCellMar>
-            <w:top w:w="0" w:type="dxa"/>
-            <w:left w:w="0" w:type="dxa"/>
-            <w:bottom w:w="0" w:type="dxa"/>
-            <w:right w:w="0" w:type="dxa"/>
-          </w:tblCellMar>
-        </w:tblPrEx>
         <w:trPr>
           <w:trHeight w:val="420"/>
         </w:trPr>
@@ -3831,7 +3788,6 @@
           </w:tcPr>
           <w:p>
             <w:pPr>
-              <w:pStyle w:val="DefaultParagraphFont"/>
               <w:widowControl w:val="0"/>
               <w:autoSpaceDE w:val="0"/>
               <w:autoSpaceDN w:val="0"/>
@@ -3867,7 +3823,6 @@
           </w:tcPr>
           <w:p>
             <w:pPr>
-              <w:pStyle w:val="DefaultParagraphFont"/>
               <w:widowControl w:val="0"/>
               <w:autoSpaceDE w:val="0"/>
               <w:autoSpaceDN w:val="0"/>
@@ -3895,14 +3850,6 @@
         </w:tc>
       </w:tr>
       <w:tr>
-        <w:tblPrEx>
-          <w:tblCellMar>
-            <w:top w:w="0" w:type="dxa"/>
-            <w:left w:w="0" w:type="dxa"/>
-            <w:bottom w:w="0" w:type="dxa"/>
-            <w:right w:w="0" w:type="dxa"/>
-          </w:tblCellMar>
-        </w:tblPrEx>
         <w:trPr>
           <w:trHeight w:val="420"/>
         </w:trPr>
@@ -3919,7 +3866,6 @@
           </w:tcPr>
           <w:p>
             <w:pPr>
-              <w:pStyle w:val="DefaultParagraphFont"/>
               <w:widowControl w:val="0"/>
               <w:autoSpaceDE w:val="0"/>
               <w:autoSpaceDN w:val="0"/>
@@ -3969,7 +3915,6 @@
           </w:tcPr>
           <w:p>
             <w:pPr>
-              <w:pStyle w:val="DefaultParagraphFont"/>
               <w:widowControl w:val="0"/>
               <w:autoSpaceDE w:val="0"/>
               <w:autoSpaceDN w:val="0"/>
@@ -4105,7 +4050,6 @@
           </w:tcPr>
           <w:p>
             <w:pPr>
-              <w:pStyle w:val="DefaultParagraphFont"/>
               <w:widowControl w:val="0"/>
               <w:autoSpaceDE w:val="0"/>
               <w:autoSpaceDN w:val="0"/>
@@ -4132,7 +4076,6 @@
           </w:tcPr>
           <w:p>
             <w:pPr>
-              <w:pStyle w:val="DefaultParagraphFont"/>
               <w:widowControl w:val="0"/>
               <w:autoSpaceDE w:val="0"/>
               <w:autoSpaceDN w:val="0"/>
@@ -4152,7 +4095,6 @@
           </w:tcPr>
           <w:p>
             <w:pPr>
-              <w:pStyle w:val="DefaultParagraphFont"/>
               <w:widowControl w:val="0"/>
               <w:autoSpaceDE w:val="0"/>
               <w:autoSpaceDN w:val="0"/>
@@ -4179,7 +4121,6 @@
           </w:tcPr>
           <w:p>
             <w:pPr>
-              <w:pStyle w:val="DefaultParagraphFont"/>
               <w:widowControl w:val="0"/>
               <w:autoSpaceDE w:val="0"/>
               <w:autoSpaceDN w:val="0"/>
@@ -4206,7 +4147,6 @@
           </w:tcPr>
           <w:p>
             <w:pPr>
-              <w:pStyle w:val="DefaultParagraphFont"/>
               <w:widowControl w:val="0"/>
               <w:autoSpaceDE w:val="0"/>
               <w:autoSpaceDN w:val="0"/>
@@ -4248,7 +4188,6 @@
           </w:tcPr>
           <w:p>
             <w:pPr>
-              <w:pStyle w:val="DefaultParagraphFont"/>
               <w:widowControl w:val="0"/>
               <w:autoSpaceDE w:val="0"/>
               <w:autoSpaceDN w:val="0"/>
@@ -4275,7 +4214,6 @@
           </w:tcPr>
           <w:p>
             <w:pPr>
-              <w:pStyle w:val="DefaultParagraphFont"/>
               <w:widowControl w:val="0"/>
               <w:autoSpaceDE w:val="0"/>
               <w:autoSpaceDN w:val="0"/>
@@ -4303,7 +4241,6 @@
           </w:p>
           <w:p>
             <w:pPr>
-              <w:pStyle w:val="DefaultParagraphFont"/>
               <w:widowControl w:val="0"/>
               <w:autoSpaceDE w:val="0"/>
               <w:autoSpaceDN w:val="0"/>
@@ -4330,7 +4267,6 @@
           </w:tcPr>
           <w:p>
             <w:pPr>
-              <w:pStyle w:val="DefaultParagraphFont"/>
               <w:widowControl w:val="0"/>
               <w:autoSpaceDE w:val="0"/>
               <w:autoSpaceDN w:val="0"/>
@@ -4357,7 +4293,6 @@
           </w:tcPr>
           <w:p>
             <w:pPr>
-              <w:pStyle w:val="DefaultParagraphFont"/>
               <w:widowControl w:val="0"/>
               <w:autoSpaceDE w:val="0"/>
               <w:autoSpaceDN w:val="0"/>
@@ -4384,7 +4319,6 @@
           </w:tcPr>
           <w:p>
             <w:pPr>
-              <w:pStyle w:val="DefaultParagraphFont"/>
               <w:widowControl w:val="0"/>
               <w:autoSpaceDE w:val="0"/>
               <w:autoSpaceDN w:val="0"/>
@@ -4426,7 +4360,6 @@
           </w:tcPr>
           <w:p>
             <w:pPr>
-              <w:pStyle w:val="DefaultParagraphFont"/>
               <w:widowControl w:val="0"/>
               <w:autoSpaceDE w:val="0"/>
               <w:autoSpaceDN w:val="0"/>
@@ -4453,7 +4386,6 @@
           </w:tcPr>
           <w:p>
             <w:pPr>
-              <w:pStyle w:val="DefaultParagraphFont"/>
               <w:widowControl w:val="0"/>
               <w:autoSpaceDE w:val="0"/>
               <w:autoSpaceDN w:val="0"/>
@@ -4473,7 +4405,6 @@
           </w:tcPr>
           <w:p>
             <w:pPr>
-              <w:pStyle w:val="DefaultParagraphFont"/>
               <w:widowControl w:val="0"/>
               <w:autoSpaceDE w:val="0"/>
               <w:autoSpaceDN w:val="0"/>
@@ -4500,7 +4431,6 @@
           </w:tcPr>
           <w:p>
             <w:pPr>
-              <w:pStyle w:val="DefaultParagraphFont"/>
               <w:widowControl w:val="0"/>
               <w:autoSpaceDE w:val="0"/>
               <w:autoSpaceDN w:val="0"/>
@@ -4527,7 +4457,6 @@
           </w:tcPr>
           <w:p>
             <w:pPr>
-              <w:pStyle w:val="DefaultParagraphFont"/>
               <w:widowControl w:val="0"/>
               <w:autoSpaceDE w:val="0"/>
               <w:autoSpaceDN w:val="0"/>
@@ -4569,7 +4498,6 @@
           </w:tcPr>
           <w:p>
             <w:pPr>
-              <w:pStyle w:val="DefaultParagraphFont"/>
               <w:widowControl w:val="0"/>
               <w:autoSpaceDE w:val="0"/>
               <w:autoSpaceDN w:val="0"/>
@@ -4596,7 +4524,6 @@
           </w:tcPr>
           <w:p>
             <w:pPr>
-              <w:pStyle w:val="DefaultParagraphFont"/>
               <w:widowControl w:val="0"/>
               <w:autoSpaceDE w:val="0"/>
               <w:autoSpaceDN w:val="0"/>
@@ -4616,7 +4543,6 @@
           </w:tcPr>
           <w:p>
             <w:pPr>
-              <w:pStyle w:val="DefaultParagraphFont"/>
               <w:widowControl w:val="0"/>
               <w:autoSpaceDE w:val="0"/>
               <w:autoSpaceDN w:val="0"/>
@@ -4643,7 +4569,6 @@
           </w:tcPr>
           <w:p>
             <w:pPr>
-              <w:pStyle w:val="DefaultParagraphFont"/>
               <w:widowControl w:val="0"/>
               <w:autoSpaceDE w:val="0"/>
               <w:autoSpaceDN w:val="0"/>
@@ -4670,7 +4595,6 @@
           </w:tcPr>
           <w:p>
             <w:pPr>
-              <w:pStyle w:val="DefaultParagraphFont"/>
               <w:widowControl w:val="0"/>
               <w:autoSpaceDE w:val="0"/>
               <w:autoSpaceDN w:val="0"/>
@@ -4714,13 +4638,10 @@
       <w:pPr>
         <w:pStyle w:val="Heading1"/>
       </w:pPr>
-      <w:bookmarkStart w:id="26" w:name="_Toc478667458"/>
+      <w:bookmarkStart w:id="26" w:name="_Toc479533947"/>
       <w:r>
         <w:lastRenderedPageBreak/>
-        <w:t>S</w:t>
-      </w:r>
-      <w:r>
-        <w:t>creen Capture Section</w:t>
+        <w:t>Screen Capture Section</w:t>
       </w:r>
       <w:bookmarkEnd w:id="26"/>
     </w:p>
@@ -4961,18 +4882,274 @@
         <w:rPr>
           <w:b/>
         </w:rPr>
-        <w:t>Figure 1.3 L</w:t>
-      </w:r>
-      <w:r>
+        <w:t>Figure 1.3 Login Test Page, User Login Input</w:t>
+      </w:r>
+    </w:p>
+    <w:p>
+      <w:pPr>
+        <w:pStyle w:val="Heading3"/>
+      </w:pPr>
+      <w:bookmarkStart w:id="27" w:name="_Toc479533948"/>
+      <w:r>
+        <w:t>Delivery 2</w:t>
+      </w:r>
+      <w:bookmarkEnd w:id="27"/>
+      <w:r>
+        <w:t xml:space="preserve"> </w:t>
+      </w:r>
+    </w:p>
+    <w:p>
+      <w:pPr>
         <w:rPr>
           <w:b/>
         </w:rPr>
-        <w:t>ogin Test Page, User Login Input</w:t>
+      </w:pPr>
+      <w:r>
+        <w:rPr>
+          <w:noProof/>
+        </w:rPr>
+        <w:drawing>
+          <wp:inline distT="0" distB="0" distL="0" distR="0" wp14:anchorId="3C5BA5C9" wp14:editId="1BF46404">
+            <wp:extent cx="5943600" cy="2741930"/>
+            <wp:effectExtent l="0" t="0" r="0" b="1270"/>
+            <wp:docPr id="7" name="Picture 7"/>
+            <wp:cNvGraphicFramePr>
+              <a:graphicFrameLocks xmlns:a="http://schemas.openxmlformats.org/drawingml/2006/main" noChangeAspect="1"/>
+            </wp:cNvGraphicFramePr>
+            <a:graphic xmlns:a="http://schemas.openxmlformats.org/drawingml/2006/main">
+              <a:graphicData uri="http://schemas.openxmlformats.org/drawingml/2006/picture">
+                <pic:pic xmlns:pic="http://schemas.openxmlformats.org/drawingml/2006/picture">
+                  <pic:nvPicPr>
+                    <pic:cNvPr id="1" name=""/>
+                    <pic:cNvPicPr/>
+                  </pic:nvPicPr>
+                  <pic:blipFill>
+                    <a:blip r:embed="rId16"/>
+                    <a:stretch>
+                      <a:fillRect/>
+                    </a:stretch>
+                  </pic:blipFill>
+                  <pic:spPr>
+                    <a:xfrm>
+                      <a:off x="0" y="0"/>
+                      <a:ext cx="5943600" cy="2741930"/>
+                    </a:xfrm>
+                    <a:prstGeom prst="rect">
+                      <a:avLst/>
+                    </a:prstGeom>
+                  </pic:spPr>
+                </pic:pic>
+              </a:graphicData>
+            </a:graphic>
+          </wp:inline>
+        </w:drawing>
+      </w:r>
+    </w:p>
+    <w:p>
+      <w:pPr>
+        <w:rPr>
+          <w:b/>
+        </w:rPr>
+      </w:pPr>
+      <w:r>
+        <w:rPr>
+          <w:b/>
+        </w:rPr>
+        <w:t>Figure 1.4 Home Page</w:t>
+      </w:r>
+    </w:p>
+    <w:p>
+      <w:pPr>
+        <w:rPr>
+          <w:b/>
+        </w:rPr>
+      </w:pPr>
+    </w:p>
+    <w:p>
+      <w:pPr>
+        <w:rPr>
+          <w:b/>
+        </w:rPr>
+      </w:pPr>
+      <w:r>
+        <w:rPr>
+          <w:noProof/>
+        </w:rPr>
+        <w:lastRenderedPageBreak/>
+        <w:drawing>
+          <wp:inline distT="0" distB="0" distL="0" distR="0" wp14:anchorId="141841B1" wp14:editId="061BF5EF">
+            <wp:extent cx="5943600" cy="2818765"/>
+            <wp:effectExtent l="0" t="0" r="0" b="635"/>
+            <wp:docPr id="8" name="Picture 8"/>
+            <wp:cNvGraphicFramePr>
+              <a:graphicFrameLocks xmlns:a="http://schemas.openxmlformats.org/drawingml/2006/main" noChangeAspect="1"/>
+            </wp:cNvGraphicFramePr>
+            <a:graphic xmlns:a="http://schemas.openxmlformats.org/drawingml/2006/main">
+              <a:graphicData uri="http://schemas.openxmlformats.org/drawingml/2006/picture">
+                <pic:pic xmlns:pic="http://schemas.openxmlformats.org/drawingml/2006/picture">
+                  <pic:nvPicPr>
+                    <pic:cNvPr id="1" name=""/>
+                    <pic:cNvPicPr/>
+                  </pic:nvPicPr>
+                  <pic:blipFill>
+                    <a:blip r:embed="rId17"/>
+                    <a:stretch>
+                      <a:fillRect/>
+                    </a:stretch>
+                  </pic:blipFill>
+                  <pic:spPr>
+                    <a:xfrm>
+                      <a:off x="0" y="0"/>
+                      <a:ext cx="5943600" cy="2818765"/>
+                    </a:xfrm>
+                    <a:prstGeom prst="rect">
+                      <a:avLst/>
+                    </a:prstGeom>
+                  </pic:spPr>
+                </pic:pic>
+              </a:graphicData>
+            </a:graphic>
+          </wp:inline>
+        </w:drawing>
+      </w:r>
+    </w:p>
+    <w:p>
+      <w:pPr>
+        <w:rPr>
+          <w:b/>
+        </w:rPr>
+      </w:pPr>
+      <w:r>
+        <w:rPr>
+          <w:b/>
+        </w:rPr>
+        <w:t>Figure 1.5 Login Screen</w:t>
+      </w:r>
+    </w:p>
+    <w:p>
+      <w:pPr>
+        <w:rPr>
+          <w:b/>
+        </w:rPr>
+      </w:pPr>
+      <w:r>
+        <w:rPr>
+          <w:noProof/>
+        </w:rPr>
+        <w:drawing>
+          <wp:inline distT="0" distB="0" distL="0" distR="0" wp14:anchorId="5DC5F719" wp14:editId="7DC90EDD">
+            <wp:extent cx="5943600" cy="2636520"/>
+            <wp:effectExtent l="0" t="0" r="0" b="0"/>
+            <wp:docPr id="9" name="Picture 9"/>
+            <wp:cNvGraphicFramePr>
+              <a:graphicFrameLocks xmlns:a="http://schemas.openxmlformats.org/drawingml/2006/main" noChangeAspect="1"/>
+            </wp:cNvGraphicFramePr>
+            <a:graphic xmlns:a="http://schemas.openxmlformats.org/drawingml/2006/main">
+              <a:graphicData uri="http://schemas.openxmlformats.org/drawingml/2006/picture">
+                <pic:pic xmlns:pic="http://schemas.openxmlformats.org/drawingml/2006/picture">
+                  <pic:nvPicPr>
+                    <pic:cNvPr id="1" name=""/>
+                    <pic:cNvPicPr/>
+                  </pic:nvPicPr>
+                  <pic:blipFill>
+                    <a:blip r:embed="rId18"/>
+                    <a:stretch>
+                      <a:fillRect/>
+                    </a:stretch>
+                  </pic:blipFill>
+                  <pic:spPr>
+                    <a:xfrm>
+                      <a:off x="0" y="0"/>
+                      <a:ext cx="5943600" cy="2636520"/>
+                    </a:xfrm>
+                    <a:prstGeom prst="rect">
+                      <a:avLst/>
+                    </a:prstGeom>
+                  </pic:spPr>
+                </pic:pic>
+              </a:graphicData>
+            </a:graphic>
+          </wp:inline>
+        </w:drawing>
+      </w:r>
+    </w:p>
+    <w:p>
+      <w:pPr>
+        <w:rPr>
+          <w:b/>
+        </w:rPr>
+      </w:pPr>
+      <w:r>
+        <w:rPr>
+          <w:b/>
+        </w:rPr>
+        <w:t>Figure 1.6 Tourney Setup Page</w:t>
+      </w:r>
+    </w:p>
+    <w:p>
+      <w:pPr>
+        <w:rPr>
+          <w:b/>
+        </w:rPr>
+      </w:pPr>
+      <w:r>
+        <w:rPr>
+          <w:noProof/>
+        </w:rPr>
+        <w:lastRenderedPageBreak/>
+        <w:drawing>
+          <wp:inline distT="0" distB="0" distL="0" distR="0" wp14:anchorId="1DDFD3E6" wp14:editId="5BB8CCD8">
+            <wp:extent cx="5943600" cy="3930015"/>
+            <wp:effectExtent l="0" t="0" r="0" b="0"/>
+            <wp:docPr id="10" name="Picture 10"/>
+            <wp:cNvGraphicFramePr>
+              <a:graphicFrameLocks xmlns:a="http://schemas.openxmlformats.org/drawingml/2006/main" noChangeAspect="1"/>
+            </wp:cNvGraphicFramePr>
+            <a:graphic xmlns:a="http://schemas.openxmlformats.org/drawingml/2006/main">
+              <a:graphicData uri="http://schemas.openxmlformats.org/drawingml/2006/picture">
+                <pic:pic xmlns:pic="http://schemas.openxmlformats.org/drawingml/2006/picture">
+                  <pic:nvPicPr>
+                    <pic:cNvPr id="1" name=""/>
+                    <pic:cNvPicPr/>
+                  </pic:nvPicPr>
+                  <pic:blipFill>
+                    <a:blip r:embed="rId19"/>
+                    <a:stretch>
+                      <a:fillRect/>
+                    </a:stretch>
+                  </pic:blipFill>
+                  <pic:spPr>
+                    <a:xfrm>
+                      <a:off x="0" y="0"/>
+                      <a:ext cx="5943600" cy="3930015"/>
+                    </a:xfrm>
+                    <a:prstGeom prst="rect">
+                      <a:avLst/>
+                    </a:prstGeom>
+                  </pic:spPr>
+                </pic:pic>
+              </a:graphicData>
+            </a:graphic>
+          </wp:inline>
+        </w:drawing>
+      </w:r>
+    </w:p>
+    <w:p>
+      <w:pPr>
+        <w:rPr>
+          <w:b/>
+        </w:rPr>
+      </w:pPr>
+      <w:r>
+        <w:rPr>
+          <w:b/>
+        </w:rPr>
+        <w:t>Figure 1.7 Sample Bracket Display</w:t>
       </w:r>
     </w:p>
     <w:sectPr>
-      <w:footerReference w:type="default" r:id="rId16"/>
-      <w:footerReference w:type="first" r:id="rId17"/>
+      <w:footerReference w:type="default" r:id="rId20"/>
+      <w:footerReference w:type="first" r:id="rId21"/>
       <w:pgSz w:w="12240" w:h="15840" w:code="1"/>
       <w:pgMar w:top="1440" w:right="1440" w:bottom="1440" w:left="1440" w:header="720" w:footer="720" w:gutter="0"/>
       <w:pgNumType w:start="0"/>
@@ -5043,7 +5220,7 @@
           <w:rPr>
             <w:noProof/>
           </w:rPr>
-          <w:t>1</w:t>
+          <w:t>10</w:t>
         </w:r>
         <w:r>
           <w:rPr>
@@ -5891,9 +6068,32 @@
       <w:szCs w:val="26"/>
     </w:rPr>
   </w:style>
+  <w:style w:type="paragraph" w:styleId="Heading3">
+    <w:name w:val="heading 3"/>
+    <w:basedOn w:val="Normal"/>
+    <w:next w:val="Normal"/>
+    <w:link w:val="Heading3Char"/>
+    <w:uiPriority w:val="9"/>
+    <w:unhideWhenUsed/>
+    <w:qFormat/>
+    <w:rsid w:val="006257A4"/>
+    <w:pPr>
+      <w:keepNext/>
+      <w:keepLines/>
+      <w:spacing w:before="40" w:after="0"/>
+      <w:outlineLvl w:val="2"/>
+    </w:pPr>
+    <w:rPr>
+      <w:rFonts w:asciiTheme="majorHAnsi" w:eastAsiaTheme="majorEastAsia" w:hAnsiTheme="majorHAnsi" w:cstheme="majorBidi"/>
+      <w:color w:val="243F60" w:themeColor="accent1" w:themeShade="7F"/>
+      <w:sz w:val="24"/>
+      <w:szCs w:val="24"/>
+    </w:rPr>
+  </w:style>
   <w:style w:type="character" w:default="1" w:styleId="DefaultParagraphFont">
     <w:name w:val="Default Paragraph Font"/>
     <w:uiPriority w:val="1"/>
+    <w:semiHidden/>
     <w:unhideWhenUsed/>
   </w:style>
   <w:style w:type="table" w:default="1" w:styleId="TableNormal">
@@ -6154,6 +6354,32 @@
         <w:insideV w:val="single" w:sz="4" w:space="0" w:color="auto"/>
       </w:tblBorders>
     </w:tblPr>
+  </w:style>
+  <w:style w:type="character" w:customStyle="1" w:styleId="Heading3Char">
+    <w:name w:val="Heading 3 Char"/>
+    <w:basedOn w:val="DefaultParagraphFont"/>
+    <w:link w:val="Heading3"/>
+    <w:uiPriority w:val="9"/>
+    <w:rsid w:val="006257A4"/>
+    <w:rPr>
+      <w:rFonts w:asciiTheme="majorHAnsi" w:eastAsiaTheme="majorEastAsia" w:hAnsiTheme="majorHAnsi" w:cstheme="majorBidi"/>
+      <w:color w:val="243F60" w:themeColor="accent1" w:themeShade="7F"/>
+      <w:sz w:val="24"/>
+      <w:szCs w:val="24"/>
+    </w:rPr>
+  </w:style>
+  <w:style w:type="paragraph" w:styleId="TOC3">
+    <w:name w:val="toc 3"/>
+    <w:basedOn w:val="Normal"/>
+    <w:next w:val="Normal"/>
+    <w:autoRedefine/>
+    <w:uiPriority w:val="39"/>
+    <w:unhideWhenUsed/>
+    <w:rsid w:val="006257A4"/>
+    <w:pPr>
+      <w:spacing w:after="100"/>
+      <w:ind w:left="440"/>
+    </w:pPr>
   </w:style>
 </w:styles>
 </file>
@@ -6465,7 +6691,7 @@
 </file>
 
 <file path=customXml/itemProps2.xml><?xml version="1.0" encoding="utf-8"?>
-<ds:datastoreItem xmlns:ds="http://schemas.openxmlformats.org/officeDocument/2006/customXml" ds:itemID="{C49DBFE5-E2EF-42CF-90EE-ADE054D2EB5F}">
+<ds:datastoreItem xmlns:ds="http://schemas.openxmlformats.org/officeDocument/2006/customXml" ds:itemID="{262FF69B-1F1B-43C8-A636-E669824BE3C4}">
   <ds:schemaRefs>
     <ds:schemaRef ds:uri="http://schemas.openxmlformats.org/officeDocument/2006/bibliography"/>
   </ds:schemaRefs>

</xml_diff>